<commit_message>
added fruit-geo data to table
</commit_message>
<xml_diff>
--- a/dbp demo proposal.docx
+++ b/dbp demo proposal.docx
@@ -82,7 +82,7 @@
                     <pic:cNvPicPr/>
                   </pic:nvPicPr>
                   <pic:blipFill>
-                    <a:blip r:embed="rId5"/>
+                    <a:blip r:embed="rId6"/>
                     <a:stretch>
                       <a:fillRect/>
                     </a:stretch>
@@ -259,12 +259,24 @@
       <w:r>
         <w:t xml:space="preserve"> </w:t>
       </w:r>
-      <w:hyperlink r:id="rId6" w:history="1">
+      <w:hyperlink r:id="rId7" w:history="1">
         <w:r>
           <w:rPr>
             <w:rStyle w:val="Hyperlink"/>
           </w:rPr>
-          <w:t>https://www.berries.com/blog/what-fruits-are-in-season</w:t>
+          <w:t>https://www.berries.com/blog/</w:t>
+        </w:r>
+        <w:r>
+          <w:rPr>
+            <w:rStyle w:val="Hyperlink"/>
+          </w:rPr>
+          <w:t>w</w:t>
+        </w:r>
+        <w:r>
+          <w:rPr>
+            <w:rStyle w:val="Hyperlink"/>
+          </w:rPr>
+          <w:t>hat-fruits-are-in-season</w:t>
         </w:r>
       </w:hyperlink>
     </w:p>
@@ -290,7 +302,7 @@
         </w:numPr>
         <w:spacing w:after="0"/>
       </w:pPr>
-      <w:hyperlink r:id="rId7" w:history="1">
+      <w:hyperlink r:id="rId8" w:history="1">
         <w:r>
           <w:rPr>
             <w:rStyle w:val="Hyperlink"/>
@@ -308,7 +320,7 @@
         </w:numPr>
         <w:spacing w:after="0"/>
       </w:pPr>
-      <w:hyperlink r:id="rId8" w:history="1">
+      <w:hyperlink r:id="rId9" w:history="1">
         <w:r>
           <w:rPr>
             <w:rStyle w:val="Hyperlink"/>
@@ -319,6 +331,1886 @@
       <w:r>
         <w:t xml:space="preserve"> </w:t>
       </w:r>
+    </w:p>
+    <w:p>
+      <w:pPr>
+        <w:spacing w:after="0"/>
+      </w:pPr>
+    </w:p>
+    <w:p>
+      <w:pPr>
+        <w:spacing w:after="0"/>
+      </w:pPr>
+      <w:r>
+        <w:lastRenderedPageBreak/>
+        <w:t>Geographic Data</w:t>
+      </w:r>
+    </w:p>
+    <w:tbl>
+      <w:tblPr>
+        <w:tblStyle w:val="TableGrid"/>
+        <w:tblW w:w="0" w:type="auto"/>
+        <w:tblLook w:val="04A0" w:firstRow="1" w:lastRow="0" w:firstColumn="1" w:lastColumn="0" w:noHBand="0" w:noVBand="1"/>
+      </w:tblPr>
+      <w:tblGrid>
+        <w:gridCol w:w="2041"/>
+        <w:gridCol w:w="1927"/>
+        <w:gridCol w:w="1836"/>
+        <w:gridCol w:w="1182"/>
+      </w:tblGrid>
+      <w:tr>
+        <w:tc>
+          <w:tcPr>
+            <w:tcW w:w="2041" w:type="dxa"/>
+          </w:tcPr>
+          <w:p>
+            <w:r>
+              <w:t>Fruit</w:t>
+            </w:r>
+          </w:p>
+        </w:tc>
+        <w:tc>
+          <w:tcPr>
+            <w:tcW w:w="1927" w:type="dxa"/>
+          </w:tcPr>
+          <w:p>
+            <w:r>
+              <w:t>Country of Origin</w:t>
+            </w:r>
+          </w:p>
+        </w:tc>
+        <w:tc>
+          <w:tcPr>
+            <w:tcW w:w="1836" w:type="dxa"/>
+          </w:tcPr>
+          <w:p>
+            <w:r>
+              <w:t>Largest Producer</w:t>
+            </w:r>
+          </w:p>
+        </w:tc>
+        <w:tc>
+          <w:tcPr>
+            <w:tcW w:w="1182" w:type="dxa"/>
+          </w:tcPr>
+          <w:p>
+            <w:r>
+              <w:t>Season</w:t>
+            </w:r>
+          </w:p>
+        </w:tc>
+      </w:tr>
+      <w:tr>
+        <w:tc>
+          <w:tcPr>
+            <w:tcW w:w="2041" w:type="dxa"/>
+          </w:tcPr>
+          <w:p>
+            <w:r>
+              <w:t>Apples</w:t>
+            </w:r>
+          </w:p>
+        </w:tc>
+        <w:tc>
+          <w:tcPr>
+            <w:tcW w:w="1927" w:type="dxa"/>
+          </w:tcPr>
+          <w:p>
+            <w:r>
+              <w:t>China, Kazakhstan, Kyrgyzstan</w:t>
+            </w:r>
+          </w:p>
+        </w:tc>
+        <w:tc>
+          <w:tcPr>
+            <w:tcW w:w="1836" w:type="dxa"/>
+          </w:tcPr>
+          <w:p>
+            <w:r>
+              <w:t>China</w:t>
+            </w:r>
+          </w:p>
+        </w:tc>
+        <w:tc>
+          <w:tcPr>
+            <w:tcW w:w="1182" w:type="dxa"/>
+          </w:tcPr>
+          <w:p>
+            <w:r>
+              <w:t>Aug, Sept, Oct</w:t>
+            </w:r>
+          </w:p>
+        </w:tc>
+      </w:tr>
+      <w:tr>
+        <w:tc>
+          <w:tcPr>
+            <w:tcW w:w="2041" w:type="dxa"/>
+          </w:tcPr>
+          <w:p>
+            <w:r>
+              <w:t>Apricots</w:t>
+            </w:r>
+          </w:p>
+        </w:tc>
+        <w:tc>
+          <w:tcPr>
+            <w:tcW w:w="1927" w:type="dxa"/>
+          </w:tcPr>
+          <w:p>
+            <w:r>
+              <w:t>Armenia, India, China</w:t>
+            </w:r>
+          </w:p>
+        </w:tc>
+        <w:tc>
+          <w:tcPr>
+            <w:tcW w:w="1836" w:type="dxa"/>
+          </w:tcPr>
+          <w:p>
+            <w:r>
+              <w:t>Uzbekistan</w:t>
+            </w:r>
+          </w:p>
+        </w:tc>
+        <w:tc>
+          <w:tcPr>
+            <w:tcW w:w="1182" w:type="dxa"/>
+          </w:tcPr>
+          <w:p>
+            <w:r>
+              <w:t>May, Jun, Jul</w:t>
+            </w:r>
+          </w:p>
+        </w:tc>
+      </w:tr>
+      <w:tr>
+        <w:tc>
+          <w:tcPr>
+            <w:tcW w:w="2041" w:type="dxa"/>
+          </w:tcPr>
+          <w:p>
+            <w:r>
+              <w:t>Avocados</w:t>
+            </w:r>
+          </w:p>
+        </w:tc>
+        <w:tc>
+          <w:tcPr>
+            <w:tcW w:w="1927" w:type="dxa"/>
+          </w:tcPr>
+          <w:p>
+            <w:r>
+              <w:t>Mexico</w:t>
+            </w:r>
+          </w:p>
+        </w:tc>
+        <w:tc>
+          <w:tcPr>
+            <w:tcW w:w="1836" w:type="dxa"/>
+          </w:tcPr>
+          <w:p>
+            <w:r>
+              <w:t>Mexico</w:t>
+            </w:r>
+          </w:p>
+        </w:tc>
+        <w:tc>
+          <w:tcPr>
+            <w:tcW w:w="1182" w:type="dxa"/>
+          </w:tcPr>
+          <w:p>
+            <w:r>
+              <w:t>All</w:t>
+            </w:r>
+          </w:p>
+        </w:tc>
+      </w:tr>
+      <w:tr>
+        <w:tc>
+          <w:tcPr>
+            <w:tcW w:w="2041" w:type="dxa"/>
+          </w:tcPr>
+          <w:p>
+            <w:r>
+              <w:t>Bananas</w:t>
+            </w:r>
+          </w:p>
+        </w:tc>
+        <w:tc>
+          <w:tcPr>
+            <w:tcW w:w="1927" w:type="dxa"/>
+          </w:tcPr>
+          <w:p>
+            <w:r>
+              <w:t>Indomalaya</w:t>
+            </w:r>
+          </w:p>
+        </w:tc>
+        <w:tc>
+          <w:tcPr>
+            <w:tcW w:w="1836" w:type="dxa"/>
+          </w:tcPr>
+          <w:p>
+            <w:r>
+              <w:t>India</w:t>
+            </w:r>
+          </w:p>
+        </w:tc>
+        <w:tc>
+          <w:tcPr>
+            <w:tcW w:w="1182" w:type="dxa"/>
+          </w:tcPr>
+          <w:p>
+            <w:r>
+              <w:t>All</w:t>
+            </w:r>
+          </w:p>
+        </w:tc>
+      </w:tr>
+      <w:tr>
+        <w:tc>
+          <w:tcPr>
+            <w:tcW w:w="2041" w:type="dxa"/>
+          </w:tcPr>
+          <w:p>
+            <w:r>
+              <w:t>Plantains</w:t>
+            </w:r>
+          </w:p>
+        </w:tc>
+        <w:tc>
+          <w:tcPr>
+            <w:tcW w:w="1927" w:type="dxa"/>
+          </w:tcPr>
+          <w:p>
+            <w:r>
+              <w:t>Indomalaya</w:t>
+            </w:r>
+          </w:p>
+        </w:tc>
+        <w:tc>
+          <w:tcPr>
+            <w:tcW w:w="1836" w:type="dxa"/>
+          </w:tcPr>
+          <w:p>
+            <w:r>
+              <w:t>India</w:t>
+            </w:r>
+          </w:p>
+        </w:tc>
+        <w:tc>
+          <w:tcPr>
+            <w:tcW w:w="1182" w:type="dxa"/>
+          </w:tcPr>
+          <w:p>
+            <w:r>
+              <w:t>All</w:t>
+            </w:r>
+          </w:p>
+        </w:tc>
+      </w:tr>
+      <w:tr>
+        <w:tc>
+          <w:tcPr>
+            <w:tcW w:w="2041" w:type="dxa"/>
+          </w:tcPr>
+          <w:p>
+            <w:r>
+              <w:t>Blueberries</w:t>
+            </w:r>
+          </w:p>
+        </w:tc>
+        <w:tc>
+          <w:tcPr>
+            <w:tcW w:w="1927" w:type="dxa"/>
+          </w:tcPr>
+          <w:p>
+            <w:r>
+              <w:t>Canada</w:t>
+            </w:r>
+          </w:p>
+        </w:tc>
+        <w:tc>
+          <w:tcPr>
+            <w:tcW w:w="1836" w:type="dxa"/>
+          </w:tcPr>
+          <w:p>
+            <w:r>
+              <w:t>US</w:t>
+            </w:r>
+          </w:p>
+        </w:tc>
+        <w:tc>
+          <w:tcPr>
+            <w:tcW w:w="1182" w:type="dxa"/>
+          </w:tcPr>
+          <w:p>
+            <w:r>
+              <w:t xml:space="preserve">Jun, </w:t>
+            </w:r>
+          </w:p>
+        </w:tc>
+      </w:tr>
+      <w:tr>
+        <w:tc>
+          <w:tcPr>
+            <w:tcW w:w="2041" w:type="dxa"/>
+          </w:tcPr>
+          <w:p>
+            <w:r>
+              <w:t>Cantaloupes</w:t>
+            </w:r>
+          </w:p>
+        </w:tc>
+        <w:tc>
+          <w:tcPr>
+            <w:tcW w:w="1927" w:type="dxa"/>
+          </w:tcPr>
+          <w:p>
+            <w:r>
+              <w:t>Persia, Afghanistan, Armenia</w:t>
+            </w:r>
+          </w:p>
+        </w:tc>
+        <w:tc>
+          <w:tcPr>
+            <w:tcW w:w="1836" w:type="dxa"/>
+          </w:tcPr>
+          <w:p>
+            <w:r>
+              <w:t>China</w:t>
+            </w:r>
+          </w:p>
+        </w:tc>
+        <w:tc>
+          <w:tcPr>
+            <w:tcW w:w="1182" w:type="dxa"/>
+          </w:tcPr>
+          <w:p>
+            <w:r>
+              <w:t>Jun, Jul, Aug</w:t>
+            </w:r>
+          </w:p>
+        </w:tc>
+      </w:tr>
+      <w:tr>
+        <w:tc>
+          <w:tcPr>
+            <w:tcW w:w="2041" w:type="dxa"/>
+          </w:tcPr>
+          <w:p>
+            <w:r>
+              <w:t>Cherries</w:t>
+            </w:r>
+          </w:p>
+        </w:tc>
+        <w:tc>
+          <w:tcPr>
+            <w:tcW w:w="1927" w:type="dxa"/>
+          </w:tcPr>
+          <w:p>
+            <w:r>
+              <w:t>Central Europe</w:t>
+            </w:r>
+          </w:p>
+        </w:tc>
+        <w:tc>
+          <w:tcPr>
+            <w:tcW w:w="1836" w:type="dxa"/>
+          </w:tcPr>
+          <w:p>
+            <w:r>
+              <w:t>Turkey</w:t>
+            </w:r>
+          </w:p>
+        </w:tc>
+        <w:tc>
+          <w:tcPr>
+            <w:tcW w:w="1182" w:type="dxa"/>
+          </w:tcPr>
+          <w:p>
+            <w:r>
+              <w:t>Apr, May, Jun, Jul</w:t>
+            </w:r>
+          </w:p>
+        </w:tc>
+      </w:tr>
+      <w:tr>
+        <w:tc>
+          <w:tcPr>
+            <w:tcW w:w="2041" w:type="dxa"/>
+          </w:tcPr>
+          <w:p>
+            <w:r>
+              <w:t>Clementines</w:t>
+            </w:r>
+          </w:p>
+        </w:tc>
+        <w:tc>
+          <w:tcPr>
+            <w:tcW w:w="1927" w:type="dxa"/>
+          </w:tcPr>
+          <w:p>
+            <w:r>
+              <w:t>Algeria</w:t>
+            </w:r>
+          </w:p>
+        </w:tc>
+        <w:tc>
+          <w:tcPr>
+            <w:tcW w:w="1836" w:type="dxa"/>
+          </w:tcPr>
+          <w:p>
+            <w:r>
+              <w:t>China</w:t>
+            </w:r>
+          </w:p>
+        </w:tc>
+        <w:tc>
+          <w:tcPr>
+            <w:tcW w:w="1182" w:type="dxa"/>
+          </w:tcPr>
+          <w:p>
+            <w:r>
+              <w:t xml:space="preserve">Dec, </w:t>
+            </w:r>
+            <w:r>
+              <w:t>Jan</w:t>
+            </w:r>
+            <w:r>
+              <w:t xml:space="preserve">, </w:t>
+            </w:r>
+            <w:r>
+              <w:t>F</w:t>
+            </w:r>
+            <w:r>
+              <w:t xml:space="preserve">eb, oct, </w:t>
+            </w:r>
+            <w:r>
+              <w:t>N</w:t>
+            </w:r>
+            <w:r>
+              <w:t>ov</w:t>
+            </w:r>
+          </w:p>
+        </w:tc>
+      </w:tr>
+      <w:tr>
+        <w:tc>
+          <w:tcPr>
+            <w:tcW w:w="2041" w:type="dxa"/>
+          </w:tcPr>
+          <w:p>
+            <w:r>
+              <w:t>Coconut</w:t>
+            </w:r>
+          </w:p>
+        </w:tc>
+        <w:tc>
+          <w:tcPr>
+            <w:tcW w:w="1927" w:type="dxa"/>
+          </w:tcPr>
+          <w:p>
+            <w:r>
+              <w:t>Sri Lanka, Maldives, Philippines, Indonesia</w:t>
+            </w:r>
+          </w:p>
+        </w:tc>
+        <w:tc>
+          <w:tcPr>
+            <w:tcW w:w="1836" w:type="dxa"/>
+          </w:tcPr>
+          <w:p>
+            <w:r>
+              <w:t>Indonesia</w:t>
+            </w:r>
+          </w:p>
+        </w:tc>
+        <w:tc>
+          <w:tcPr>
+            <w:tcW w:w="1182" w:type="dxa"/>
+          </w:tcPr>
+          <w:p>
+            <w:r>
+              <w:t>All</w:t>
+            </w:r>
+          </w:p>
+        </w:tc>
+      </w:tr>
+      <w:tr>
+        <w:tc>
+          <w:tcPr>
+            <w:tcW w:w="2041" w:type="dxa"/>
+          </w:tcPr>
+          <w:p>
+            <w:r>
+              <w:t>Cranberries</w:t>
+            </w:r>
+          </w:p>
+        </w:tc>
+        <w:tc>
+          <w:tcPr>
+            <w:tcW w:w="1927" w:type="dxa"/>
+          </w:tcPr>
+          <w:p>
+            <w:r>
+              <w:t>Canada, US</w:t>
+            </w:r>
+          </w:p>
+        </w:tc>
+        <w:tc>
+          <w:tcPr>
+            <w:tcW w:w="1836" w:type="dxa"/>
+          </w:tcPr>
+          <w:p>
+            <w:r>
+              <w:t>US</w:t>
+            </w:r>
+          </w:p>
+        </w:tc>
+        <w:tc>
+          <w:tcPr>
+            <w:tcW w:w="1182" w:type="dxa"/>
+          </w:tcPr>
+          <w:p>
+            <w:r>
+              <w:t xml:space="preserve">Sept, oct, </w:t>
+            </w:r>
+            <w:r>
+              <w:t>N</w:t>
+            </w:r>
+            <w:r>
+              <w:t>ov</w:t>
+            </w:r>
+          </w:p>
+        </w:tc>
+      </w:tr>
+      <w:tr>
+        <w:tc>
+          <w:tcPr>
+            <w:tcW w:w="2041" w:type="dxa"/>
+          </w:tcPr>
+          <w:p>
+            <w:r>
+              <w:t>Dates</w:t>
+            </w:r>
+          </w:p>
+        </w:tc>
+        <w:tc>
+          <w:tcPr>
+            <w:tcW w:w="1927" w:type="dxa"/>
+          </w:tcPr>
+          <w:p>
+            <w:r>
+              <w:t>Iraq</w:t>
+            </w:r>
+          </w:p>
+        </w:tc>
+        <w:tc>
+          <w:tcPr>
+            <w:tcW w:w="1836" w:type="dxa"/>
+          </w:tcPr>
+          <w:p>
+            <w:r>
+              <w:t>Egypt</w:t>
+            </w:r>
+          </w:p>
+        </w:tc>
+        <w:tc>
+          <w:tcPr>
+            <w:tcW w:w="1182" w:type="dxa"/>
+          </w:tcPr>
+          <w:p>
+            <w:r>
+              <w:t xml:space="preserve">Sept, oct, </w:t>
+            </w:r>
+            <w:r>
+              <w:t>N</w:t>
+            </w:r>
+            <w:r>
+              <w:t>ov</w:t>
+            </w:r>
+            <w:r>
+              <w:t>, dec</w:t>
+            </w:r>
+          </w:p>
+        </w:tc>
+      </w:tr>
+      <w:tr>
+        <w:tc>
+          <w:tcPr>
+            <w:tcW w:w="2041" w:type="dxa"/>
+          </w:tcPr>
+          <w:p>
+            <w:r>
+              <w:t>Fig</w:t>
+            </w:r>
+          </w:p>
+        </w:tc>
+        <w:tc>
+          <w:tcPr>
+            <w:tcW w:w="1927" w:type="dxa"/>
+          </w:tcPr>
+          <w:p>
+            <w:r>
+              <w:t>Iraq</w:t>
+            </w:r>
+          </w:p>
+        </w:tc>
+        <w:tc>
+          <w:tcPr>
+            <w:tcW w:w="1836" w:type="dxa"/>
+          </w:tcPr>
+          <w:p>
+            <w:r>
+              <w:t>Turkey</w:t>
+            </w:r>
+          </w:p>
+        </w:tc>
+        <w:tc>
+          <w:tcPr>
+            <w:tcW w:w="1182" w:type="dxa"/>
+          </w:tcPr>
+          <w:p>
+            <w:r>
+              <w:t>Jun, Jul, Aug, Sept</w:t>
+            </w:r>
+          </w:p>
+        </w:tc>
+      </w:tr>
+      <w:tr>
+        <w:tc>
+          <w:tcPr>
+            <w:tcW w:w="2041" w:type="dxa"/>
+          </w:tcPr>
+          <w:p>
+            <w:r>
+              <w:t>Grapefruit</w:t>
+            </w:r>
+          </w:p>
+        </w:tc>
+        <w:tc>
+          <w:tcPr>
+            <w:tcW w:w="1927" w:type="dxa"/>
+          </w:tcPr>
+          <w:p>
+            <w:r>
+              <w:t>Barbados</w:t>
+            </w:r>
+          </w:p>
+        </w:tc>
+        <w:tc>
+          <w:tcPr>
+            <w:tcW w:w="1836" w:type="dxa"/>
+          </w:tcPr>
+          <w:p>
+            <w:r>
+              <w:t>China</w:t>
+            </w:r>
+          </w:p>
+        </w:tc>
+        <w:tc>
+          <w:tcPr>
+            <w:tcW w:w="1182" w:type="dxa"/>
+          </w:tcPr>
+          <w:p>
+            <w:r>
+              <w:t>Nov,</w:t>
+            </w:r>
+            <w:r>
+              <w:t xml:space="preserve"> </w:t>
+            </w:r>
+            <w:r>
+              <w:t>Dec, Jan, Feb, Mar</w:t>
+            </w:r>
+          </w:p>
+        </w:tc>
+      </w:tr>
+      <w:tr>
+        <w:tc>
+          <w:tcPr>
+            <w:tcW w:w="2041" w:type="dxa"/>
+          </w:tcPr>
+          <w:p>
+            <w:r>
+              <w:t>Grapes</w:t>
+            </w:r>
+          </w:p>
+        </w:tc>
+        <w:tc>
+          <w:tcPr>
+            <w:tcW w:w="1927" w:type="dxa"/>
+          </w:tcPr>
+          <w:p>
+            <w:r>
+              <w:t>Middle East</w:t>
+            </w:r>
+          </w:p>
+        </w:tc>
+        <w:tc>
+          <w:tcPr>
+            <w:tcW w:w="1836" w:type="dxa"/>
+          </w:tcPr>
+          <w:p>
+            <w:r>
+              <w:t>China</w:t>
+            </w:r>
+          </w:p>
+        </w:tc>
+        <w:tc>
+          <w:tcPr>
+            <w:tcW w:w="1182" w:type="dxa"/>
+          </w:tcPr>
+          <w:p>
+            <w:r>
+              <w:t>Aug, Sept, Oct</w:t>
+            </w:r>
+          </w:p>
+        </w:tc>
+      </w:tr>
+      <w:tr>
+        <w:tc>
+          <w:tcPr>
+            <w:tcW w:w="2041" w:type="dxa"/>
+          </w:tcPr>
+          <w:p>
+            <w:r>
+              <w:t>Guavas</w:t>
+            </w:r>
+          </w:p>
+        </w:tc>
+        <w:tc>
+          <w:tcPr>
+            <w:tcW w:w="1927" w:type="dxa"/>
+          </w:tcPr>
+          <w:p>
+            <w:r>
+              <w:t>Mexico, Central South America</w:t>
+            </w:r>
+          </w:p>
+        </w:tc>
+        <w:tc>
+          <w:tcPr>
+            <w:tcW w:w="1836" w:type="dxa"/>
+          </w:tcPr>
+          <w:p>
+            <w:r>
+              <w:t>India</w:t>
+            </w:r>
+          </w:p>
+        </w:tc>
+        <w:tc>
+          <w:tcPr>
+            <w:tcW w:w="1182" w:type="dxa"/>
+          </w:tcPr>
+          <w:p>
+            <w:r>
+              <w:t xml:space="preserve">Oct, </w:t>
+            </w:r>
+            <w:r>
+              <w:t>N</w:t>
+            </w:r>
+            <w:r>
+              <w:t>ov, Dec</w:t>
+            </w:r>
+          </w:p>
+        </w:tc>
+      </w:tr>
+      <w:tr>
+        <w:tc>
+          <w:tcPr>
+            <w:tcW w:w="2041" w:type="dxa"/>
+          </w:tcPr>
+          <w:p>
+            <w:r>
+              <w:t>Papayas</w:t>
+            </w:r>
+          </w:p>
+        </w:tc>
+        <w:tc>
+          <w:tcPr>
+            <w:tcW w:w="1927" w:type="dxa"/>
+          </w:tcPr>
+          <w:p>
+            <w:r>
+              <w:t>Mexico, Central South America</w:t>
+            </w:r>
+          </w:p>
+        </w:tc>
+        <w:tc>
+          <w:tcPr>
+            <w:tcW w:w="1836" w:type="dxa"/>
+          </w:tcPr>
+          <w:p>
+            <w:r>
+              <w:t>India</w:t>
+            </w:r>
+          </w:p>
+        </w:tc>
+        <w:tc>
+          <w:tcPr>
+            <w:tcW w:w="1182" w:type="dxa"/>
+          </w:tcPr>
+          <w:p>
+            <w:r>
+              <w:t>All</w:t>
+            </w:r>
+          </w:p>
+        </w:tc>
+      </w:tr>
+      <w:tr>
+        <w:tc>
+          <w:tcPr>
+            <w:tcW w:w="2041" w:type="dxa"/>
+          </w:tcPr>
+          <w:p>
+            <w:r>
+              <w:t>Honeydew</w:t>
+            </w:r>
+          </w:p>
+        </w:tc>
+        <w:tc>
+          <w:tcPr>
+            <w:tcW w:w="1927" w:type="dxa"/>
+          </w:tcPr>
+          <w:p>
+            <w:r>
+              <w:t>Algeria</w:t>
+            </w:r>
+          </w:p>
+        </w:tc>
+        <w:tc>
+          <w:tcPr>
+            <w:tcW w:w="1836" w:type="dxa"/>
+          </w:tcPr>
+          <w:p>
+            <w:r>
+              <w:t>China</w:t>
+            </w:r>
+          </w:p>
+        </w:tc>
+        <w:tc>
+          <w:tcPr>
+            <w:tcW w:w="1182" w:type="dxa"/>
+          </w:tcPr>
+          <w:p>
+            <w:r>
+              <w:t>Aug, Sept, Oct</w:t>
+            </w:r>
+          </w:p>
+        </w:tc>
+      </w:tr>
+      <w:tr>
+        <w:tc>
+          <w:tcPr>
+            <w:tcW w:w="2041" w:type="dxa"/>
+          </w:tcPr>
+          <w:p>
+            <w:r>
+              <w:t>Kiwis</w:t>
+            </w:r>
+          </w:p>
+        </w:tc>
+        <w:tc>
+          <w:tcPr>
+            <w:tcW w:w="1927" w:type="dxa"/>
+          </w:tcPr>
+          <w:p>
+            <w:r>
+              <w:t>China</w:t>
+            </w:r>
+          </w:p>
+        </w:tc>
+        <w:tc>
+          <w:tcPr>
+            <w:tcW w:w="1836" w:type="dxa"/>
+          </w:tcPr>
+          <w:p>
+            <w:r>
+              <w:t>China</w:t>
+            </w:r>
+          </w:p>
+        </w:tc>
+        <w:tc>
+          <w:tcPr>
+            <w:tcW w:w="1182" w:type="dxa"/>
+          </w:tcPr>
+          <w:p>
+            <w:r>
+              <w:t>Dec, Jan, Feb, Sept, Oct, Nov</w:t>
+            </w:r>
+          </w:p>
+        </w:tc>
+      </w:tr>
+      <w:tr>
+        <w:tc>
+          <w:tcPr>
+            <w:tcW w:w="2041" w:type="dxa"/>
+          </w:tcPr>
+          <w:p>
+            <w:r>
+              <w:t>Kumquat</w:t>
+            </w:r>
+          </w:p>
+        </w:tc>
+        <w:tc>
+          <w:tcPr>
+            <w:tcW w:w="1927" w:type="dxa"/>
+          </w:tcPr>
+          <w:p>
+            <w:r>
+              <w:t>Southeast Asia</w:t>
+            </w:r>
+          </w:p>
+        </w:tc>
+        <w:tc>
+          <w:tcPr>
+            <w:tcW w:w="1836" w:type="dxa"/>
+          </w:tcPr>
+          <w:p>
+            <w:r>
+              <w:t>India</w:t>
+            </w:r>
+          </w:p>
+        </w:tc>
+        <w:tc>
+          <w:tcPr>
+            <w:tcW w:w="1182" w:type="dxa"/>
+          </w:tcPr>
+          <w:p>
+            <w:r>
+              <w:t>Jan, Feb, Mar, Apr</w:t>
+            </w:r>
+          </w:p>
+        </w:tc>
+      </w:tr>
+      <w:tr>
+        <w:tc>
+          <w:tcPr>
+            <w:tcW w:w="2041" w:type="dxa"/>
+          </w:tcPr>
+          <w:p>
+            <w:r>
+              <w:t>Lemons</w:t>
+            </w:r>
+          </w:p>
+        </w:tc>
+        <w:tc>
+          <w:tcPr>
+            <w:tcW w:w="1927" w:type="dxa"/>
+          </w:tcPr>
+          <w:p>
+            <w:r>
+              <w:t>India</w:t>
+            </w:r>
+          </w:p>
+        </w:tc>
+        <w:tc>
+          <w:tcPr>
+            <w:tcW w:w="1836" w:type="dxa"/>
+          </w:tcPr>
+          <w:p>
+            <w:r>
+              <w:t>India</w:t>
+            </w:r>
+          </w:p>
+        </w:tc>
+        <w:tc>
+          <w:tcPr>
+            <w:tcW w:w="1182" w:type="dxa"/>
+          </w:tcPr>
+          <w:p>
+            <w:r>
+              <w:t>Dec, Jan, Feb, Mar, Nov</w:t>
+            </w:r>
+          </w:p>
+        </w:tc>
+      </w:tr>
+      <w:tr>
+        <w:tc>
+          <w:tcPr>
+            <w:tcW w:w="2041" w:type="dxa"/>
+          </w:tcPr>
+          <w:p>
+            <w:r>
+              <w:lastRenderedPageBreak/>
+              <w:t>Limes</w:t>
+            </w:r>
+          </w:p>
+        </w:tc>
+        <w:tc>
+          <w:tcPr>
+            <w:tcW w:w="1927" w:type="dxa"/>
+          </w:tcPr>
+          <w:p>
+            <w:r>
+              <w:t>Southeast Asia</w:t>
+            </w:r>
+          </w:p>
+        </w:tc>
+        <w:tc>
+          <w:tcPr>
+            <w:tcW w:w="1836" w:type="dxa"/>
+          </w:tcPr>
+          <w:p>
+            <w:r>
+              <w:t>India</w:t>
+            </w:r>
+          </w:p>
+        </w:tc>
+        <w:tc>
+          <w:tcPr>
+            <w:tcW w:w="1182" w:type="dxa"/>
+          </w:tcPr>
+          <w:p>
+            <w:r>
+              <w:t>May, Jun, Jul, Aug, Sept</w:t>
+            </w:r>
+          </w:p>
+        </w:tc>
+      </w:tr>
+      <w:tr>
+        <w:tc>
+          <w:tcPr>
+            <w:tcW w:w="2041" w:type="dxa"/>
+          </w:tcPr>
+          <w:p>
+            <w:r>
+              <w:t>Mango</w:t>
+            </w:r>
+          </w:p>
+        </w:tc>
+        <w:tc>
+          <w:tcPr>
+            <w:tcW w:w="1927" w:type="dxa"/>
+          </w:tcPr>
+          <w:p>
+            <w:r>
+              <w:t>Southeast Asia</w:t>
+            </w:r>
+          </w:p>
+        </w:tc>
+        <w:tc>
+          <w:tcPr>
+            <w:tcW w:w="1836" w:type="dxa"/>
+          </w:tcPr>
+          <w:p>
+            <w:r>
+              <w:t>India</w:t>
+            </w:r>
+          </w:p>
+        </w:tc>
+        <w:tc>
+          <w:tcPr>
+            <w:tcW w:w="1182" w:type="dxa"/>
+          </w:tcPr>
+          <w:p>
+            <w:r>
+              <w:t>May, Jun, Jul, Aug, Sept</w:t>
+            </w:r>
+          </w:p>
+        </w:tc>
+      </w:tr>
+      <w:tr>
+        <w:tc>
+          <w:tcPr>
+            <w:tcW w:w="2041" w:type="dxa"/>
+          </w:tcPr>
+          <w:p>
+            <w:r>
+              <w:t>Olives</w:t>
+            </w:r>
+          </w:p>
+        </w:tc>
+        <w:tc>
+          <w:tcPr>
+            <w:tcW w:w="1927" w:type="dxa"/>
+          </w:tcPr>
+          <w:p>
+            <w:r>
+              <w:t>Italy</w:t>
+            </w:r>
+          </w:p>
+        </w:tc>
+        <w:tc>
+          <w:tcPr>
+            <w:tcW w:w="1836" w:type="dxa"/>
+          </w:tcPr>
+          <w:p>
+            <w:r>
+              <w:t>Spain</w:t>
+            </w:r>
+          </w:p>
+        </w:tc>
+        <w:tc>
+          <w:tcPr>
+            <w:tcW w:w="1182" w:type="dxa"/>
+          </w:tcPr>
+          <w:p>
+            <w:r>
+              <w:t>Oct, Nov, Dec, Jan</w:t>
+            </w:r>
+          </w:p>
+        </w:tc>
+      </w:tr>
+      <w:tr>
+        <w:tc>
+          <w:tcPr>
+            <w:tcW w:w="2041" w:type="dxa"/>
+          </w:tcPr>
+          <w:p>
+            <w:r>
+              <w:t>Passionfruit</w:t>
+            </w:r>
+          </w:p>
+        </w:tc>
+        <w:tc>
+          <w:tcPr>
+            <w:tcW w:w="1927" w:type="dxa"/>
+          </w:tcPr>
+          <w:p>
+            <w:r>
+              <w:t>Brazil, Paraguay, Argentina</w:t>
+            </w:r>
+          </w:p>
+        </w:tc>
+        <w:tc>
+          <w:tcPr>
+            <w:tcW w:w="1836" w:type="dxa"/>
+          </w:tcPr>
+          <w:p>
+            <w:r>
+              <w:t>Brazil</w:t>
+            </w:r>
+          </w:p>
+        </w:tc>
+        <w:tc>
+          <w:tcPr>
+            <w:tcW w:w="1182" w:type="dxa"/>
+          </w:tcPr>
+          <w:p>
+            <w:r>
+              <w:t>All</w:t>
+            </w:r>
+          </w:p>
+        </w:tc>
+      </w:tr>
+      <w:tr>
+        <w:tc>
+          <w:tcPr>
+            <w:tcW w:w="2041" w:type="dxa"/>
+          </w:tcPr>
+          <w:p>
+            <w:r>
+              <w:t>Peaches</w:t>
+            </w:r>
+          </w:p>
+        </w:tc>
+        <w:tc>
+          <w:tcPr>
+            <w:tcW w:w="1927" w:type="dxa"/>
+          </w:tcPr>
+          <w:p>
+            <w:r>
+              <w:t>China</w:t>
+            </w:r>
+          </w:p>
+        </w:tc>
+        <w:tc>
+          <w:tcPr>
+            <w:tcW w:w="1836" w:type="dxa"/>
+          </w:tcPr>
+          <w:p>
+            <w:r>
+              <w:t>China</w:t>
+            </w:r>
+          </w:p>
+        </w:tc>
+        <w:tc>
+          <w:tcPr>
+            <w:tcW w:w="1182" w:type="dxa"/>
+          </w:tcPr>
+          <w:p>
+            <w:r>
+              <w:t>May, Jun, Jul, Aug, Sept</w:t>
+            </w:r>
+          </w:p>
+        </w:tc>
+      </w:tr>
+      <w:tr>
+        <w:tc>
+          <w:tcPr>
+            <w:tcW w:w="2041" w:type="dxa"/>
+          </w:tcPr>
+          <w:p>
+            <w:r>
+              <w:t>Pear</w:t>
+            </w:r>
+          </w:p>
+        </w:tc>
+        <w:tc>
+          <w:tcPr>
+            <w:tcW w:w="1927" w:type="dxa"/>
+          </w:tcPr>
+          <w:p>
+            <w:r>
+              <w:t>China</w:t>
+            </w:r>
+          </w:p>
+        </w:tc>
+        <w:tc>
+          <w:tcPr>
+            <w:tcW w:w="1836" w:type="dxa"/>
+          </w:tcPr>
+          <w:p>
+            <w:r>
+              <w:t>China</w:t>
+            </w:r>
+          </w:p>
+        </w:tc>
+        <w:tc>
+          <w:tcPr>
+            <w:tcW w:w="1182" w:type="dxa"/>
+          </w:tcPr>
+          <w:p>
+            <w:r>
+              <w:t>Jul, Aug, Sept, Oct</w:t>
+            </w:r>
+          </w:p>
+        </w:tc>
+      </w:tr>
+      <w:tr>
+        <w:tc>
+          <w:tcPr>
+            <w:tcW w:w="2041" w:type="dxa"/>
+          </w:tcPr>
+          <w:p>
+            <w:r>
+              <w:t>Pineapples</w:t>
+            </w:r>
+          </w:p>
+        </w:tc>
+        <w:tc>
+          <w:tcPr>
+            <w:tcW w:w="1927" w:type="dxa"/>
+          </w:tcPr>
+          <w:p>
+            <w:r>
+              <w:t>Brazil, Paraguay</w:t>
+            </w:r>
+          </w:p>
+        </w:tc>
+        <w:tc>
+          <w:tcPr>
+            <w:tcW w:w="1836" w:type="dxa"/>
+          </w:tcPr>
+          <w:p>
+            <w:r>
+              <w:t>Costa Rica</w:t>
+            </w:r>
+          </w:p>
+        </w:tc>
+        <w:tc>
+          <w:tcPr>
+            <w:tcW w:w="1182" w:type="dxa"/>
+          </w:tcPr>
+          <w:p>
+            <w:r>
+              <w:t>Mar, Apr, May, Jun, Jul</w:t>
+            </w:r>
+          </w:p>
+        </w:tc>
+      </w:tr>
+      <w:tr>
+        <w:tc>
+          <w:tcPr>
+            <w:tcW w:w="2041" w:type="dxa"/>
+          </w:tcPr>
+          <w:p>
+            <w:r>
+              <w:t>Plums</w:t>
+            </w:r>
+          </w:p>
+        </w:tc>
+        <w:tc>
+          <w:tcPr>
+            <w:tcW w:w="1927" w:type="dxa"/>
+          </w:tcPr>
+          <w:p>
+            <w:r>
+              <w:t>Eastern Europe, Caucasus Mountains</w:t>
+            </w:r>
+          </w:p>
+        </w:tc>
+        <w:tc>
+          <w:tcPr>
+            <w:tcW w:w="1836" w:type="dxa"/>
+          </w:tcPr>
+          <w:p>
+            <w:r>
+              <w:t>China</w:t>
+            </w:r>
+          </w:p>
+        </w:tc>
+        <w:tc>
+          <w:tcPr>
+            <w:tcW w:w="1182" w:type="dxa"/>
+          </w:tcPr>
+          <w:p>
+            <w:r>
+              <w:t>May, Jun, Jul,</w:t>
+            </w:r>
+            <w:r>
+              <w:t xml:space="preserve"> Aug, Sept, Oct, </w:t>
+            </w:r>
+          </w:p>
+        </w:tc>
+      </w:tr>
+      <w:tr>
+        <w:tc>
+          <w:tcPr>
+            <w:tcW w:w="2041" w:type="dxa"/>
+          </w:tcPr>
+          <w:p>
+            <w:r>
+              <w:t>Pomegranates</w:t>
+            </w:r>
+          </w:p>
+        </w:tc>
+        <w:tc>
+          <w:tcPr>
+            <w:tcW w:w="1927" w:type="dxa"/>
+          </w:tcPr>
+          <w:p>
+            <w:r>
+              <w:t>Iran</w:t>
+            </w:r>
+          </w:p>
+        </w:tc>
+        <w:tc>
+          <w:tcPr>
+            <w:tcW w:w="1836" w:type="dxa"/>
+          </w:tcPr>
+          <w:p>
+            <w:r>
+              <w:t>Iran</w:t>
+            </w:r>
+          </w:p>
+        </w:tc>
+        <w:tc>
+          <w:tcPr>
+            <w:tcW w:w="1182" w:type="dxa"/>
+          </w:tcPr>
+          <w:p>
+            <w:r>
+              <w:t>Dec, Jan, Feb, Oct, Nov</w:t>
+            </w:r>
+          </w:p>
+        </w:tc>
+      </w:tr>
+      <w:tr>
+        <w:tc>
+          <w:tcPr>
+            <w:tcW w:w="2041" w:type="dxa"/>
+          </w:tcPr>
+          <w:p>
+            <w:r>
+              <w:t>Raspberries</w:t>
+            </w:r>
+          </w:p>
+        </w:tc>
+        <w:tc>
+          <w:tcPr>
+            <w:tcW w:w="1927" w:type="dxa"/>
+          </w:tcPr>
+          <w:p>
+            <w:r>
+              <w:t>Turkey</w:t>
+            </w:r>
+          </w:p>
+        </w:tc>
+        <w:tc>
+          <w:tcPr>
+            <w:tcW w:w="1836" w:type="dxa"/>
+          </w:tcPr>
+          <w:p>
+            <w:r>
+              <w:t>Russia</w:t>
+            </w:r>
+          </w:p>
+        </w:tc>
+        <w:tc>
+          <w:tcPr>
+            <w:tcW w:w="1182" w:type="dxa"/>
+          </w:tcPr>
+          <w:p>
+            <w:r>
+              <w:t>Jun, Jul, Aug, Sept, Oct, Nov</w:t>
+            </w:r>
+          </w:p>
+        </w:tc>
+      </w:tr>
+      <w:tr>
+        <w:tc>
+          <w:tcPr>
+            <w:tcW w:w="2041" w:type="dxa"/>
+          </w:tcPr>
+          <w:p>
+            <w:r>
+              <w:t>Strawberry</w:t>
+            </w:r>
+          </w:p>
+        </w:tc>
+        <w:tc>
+          <w:tcPr>
+            <w:tcW w:w="1927" w:type="dxa"/>
+          </w:tcPr>
+          <w:p>
+            <w:r>
+              <w:t>Brittany</w:t>
+            </w:r>
+          </w:p>
+        </w:tc>
+        <w:tc>
+          <w:tcPr>
+            <w:tcW w:w="1836" w:type="dxa"/>
+          </w:tcPr>
+          <w:p>
+            <w:r>
+              <w:t>US</w:t>
+            </w:r>
+          </w:p>
+        </w:tc>
+        <w:tc>
+          <w:tcPr>
+            <w:tcW w:w="1182" w:type="dxa"/>
+          </w:tcPr>
+          <w:p>
+            <w:r>
+              <w:t>Mar, Apr, May, Jun, Jul, Aug, Sept, Oct, Nov</w:t>
+            </w:r>
+          </w:p>
+        </w:tc>
+      </w:tr>
+      <w:tr>
+        <w:tc>
+          <w:tcPr>
+            <w:tcW w:w="2041" w:type="dxa"/>
+          </w:tcPr>
+          <w:p>
+            <w:r>
+              <w:t>Tomatoes</w:t>
+            </w:r>
+          </w:p>
+        </w:tc>
+        <w:tc>
+          <w:tcPr>
+            <w:tcW w:w="1927" w:type="dxa"/>
+          </w:tcPr>
+          <w:p>
+            <w:r>
+              <w:t>Andes Mountains</w:t>
+            </w:r>
+          </w:p>
+        </w:tc>
+        <w:tc>
+          <w:tcPr>
+            <w:tcW w:w="1836" w:type="dxa"/>
+          </w:tcPr>
+          <w:p>
+            <w:r>
+              <w:t>China</w:t>
+            </w:r>
+          </w:p>
+        </w:tc>
+        <w:tc>
+          <w:tcPr>
+            <w:tcW w:w="1182" w:type="dxa"/>
+          </w:tcPr>
+          <w:p>
+            <w:r>
+              <w:t>May, Jun, Jul, Aug, Sept, Oct</w:t>
+            </w:r>
+          </w:p>
+        </w:tc>
+      </w:tr>
+      <w:tr>
+        <w:tc>
+          <w:tcPr>
+            <w:tcW w:w="2041" w:type="dxa"/>
+          </w:tcPr>
+          <w:p>
+            <w:r>
+              <w:t>Watermelon</w:t>
+            </w:r>
+          </w:p>
+        </w:tc>
+        <w:tc>
+          <w:tcPr>
+            <w:tcW w:w="1927" w:type="dxa"/>
+          </w:tcPr>
+          <w:p>
+            <w:r>
+              <w:t xml:space="preserve">Ethiopia </w:t>
+            </w:r>
+          </w:p>
+        </w:tc>
+        <w:tc>
+          <w:tcPr>
+            <w:tcW w:w="1836" w:type="dxa"/>
+          </w:tcPr>
+          <w:p>
+            <w:r>
+              <w:t>China</w:t>
+            </w:r>
+          </w:p>
+        </w:tc>
+        <w:tc>
+          <w:tcPr>
+            <w:tcW w:w="1182" w:type="dxa"/>
+          </w:tcPr>
+          <w:p>
+            <w:r>
+              <w:t>Jun, Jul, Aug</w:t>
+            </w:r>
+          </w:p>
+        </w:tc>
+      </w:tr>
+      <w:tr>
+        <w:tc>
+          <w:tcPr>
+            <w:tcW w:w="2041" w:type="dxa"/>
+          </w:tcPr>
+          <w:p>
+            <w:r>
+              <w:t>Tamarind</w:t>
+            </w:r>
+          </w:p>
+        </w:tc>
+        <w:tc>
+          <w:tcPr>
+            <w:tcW w:w="1927" w:type="dxa"/>
+          </w:tcPr>
+          <w:p>
+            <w:r>
+              <w:t>Tropical Africa</w:t>
+            </w:r>
+          </w:p>
+        </w:tc>
+        <w:tc>
+          <w:tcPr>
+            <w:tcW w:w="1836" w:type="dxa"/>
+          </w:tcPr>
+          <w:p>
+            <w:r>
+              <w:t>India</w:t>
+            </w:r>
+          </w:p>
+        </w:tc>
+        <w:tc>
+          <w:tcPr>
+            <w:tcW w:w="1182" w:type="dxa"/>
+          </w:tcPr>
+          <w:p>
+            <w:r>
+              <w:t>Jan, Feb, March</w:t>
+            </w:r>
+          </w:p>
+        </w:tc>
+      </w:tr>
+      <w:tr>
+        <w:tc>
+          <w:tcPr>
+            <w:tcW w:w="2041" w:type="dxa"/>
+          </w:tcPr>
+          <w:p>
+            <w:r>
+              <w:t>Aki</w:t>
+            </w:r>
+          </w:p>
+        </w:tc>
+        <w:tc>
+          <w:tcPr>
+            <w:tcW w:w="1927" w:type="dxa"/>
+          </w:tcPr>
+          <w:p>
+            <w:r>
+              <w:t>Tropical Africa</w:t>
+            </w:r>
+          </w:p>
+        </w:tc>
+        <w:tc>
+          <w:tcPr>
+            <w:tcW w:w="1836" w:type="dxa"/>
+          </w:tcPr>
+          <w:p/>
+        </w:tc>
+        <w:tc>
+          <w:tcPr>
+            <w:tcW w:w="1182" w:type="dxa"/>
+          </w:tcPr>
+          <w:p/>
+        </w:tc>
+      </w:tr>
+      <w:tr>
+        <w:tc>
+          <w:tcPr>
+            <w:tcW w:w="2041" w:type="dxa"/>
+          </w:tcPr>
+          <w:p>
+            <w:r>
+              <w:t>Squash</w:t>
+            </w:r>
+          </w:p>
+        </w:tc>
+        <w:tc>
+          <w:tcPr>
+            <w:tcW w:w="1927" w:type="dxa"/>
+          </w:tcPr>
+          <w:p>
+            <w:r>
+              <w:t>Meso-America</w:t>
+            </w:r>
+          </w:p>
+        </w:tc>
+        <w:tc>
+          <w:tcPr>
+            <w:tcW w:w="1836" w:type="dxa"/>
+          </w:tcPr>
+          <w:p>
+            <w:r>
+              <w:t>China</w:t>
+            </w:r>
+          </w:p>
+        </w:tc>
+        <w:tc>
+          <w:tcPr>
+            <w:tcW w:w="1182" w:type="dxa"/>
+          </w:tcPr>
+          <w:p>
+            <w:r>
+              <w:t>Dec, Jan, Feb, Jun, Jul, Aug</w:t>
+            </w:r>
+          </w:p>
+        </w:tc>
+      </w:tr>
+      <w:tr>
+        <w:tc>
+          <w:tcPr>
+            <w:tcW w:w="2041" w:type="dxa"/>
+          </w:tcPr>
+          <w:p>
+            <w:r>
+              <w:t>Pumpkins</w:t>
+            </w:r>
+          </w:p>
+        </w:tc>
+        <w:tc>
+          <w:tcPr>
+            <w:tcW w:w="1927" w:type="dxa"/>
+          </w:tcPr>
+          <w:p>
+            <w:r>
+              <w:t>Meso-America</w:t>
+            </w:r>
+          </w:p>
+        </w:tc>
+        <w:tc>
+          <w:tcPr>
+            <w:tcW w:w="1836" w:type="dxa"/>
+          </w:tcPr>
+          <w:p>
+            <w:r>
+              <w:t>China</w:t>
+            </w:r>
+          </w:p>
+        </w:tc>
+        <w:tc>
+          <w:tcPr>
+            <w:tcW w:w="1182" w:type="dxa"/>
+          </w:tcPr>
+          <w:p>
+            <w:r>
+              <w:t>Sept, Aug, Nov</w:t>
+            </w:r>
+          </w:p>
+        </w:tc>
+      </w:tr>
+      <w:tr>
+        <w:tc>
+          <w:tcPr>
+            <w:tcW w:w="2041" w:type="dxa"/>
+          </w:tcPr>
+          <w:p>
+            <w:r>
+              <w:lastRenderedPageBreak/>
+              <w:t>Zucchini</w:t>
+            </w:r>
+          </w:p>
+        </w:tc>
+        <w:tc>
+          <w:tcPr>
+            <w:tcW w:w="1927" w:type="dxa"/>
+          </w:tcPr>
+          <w:p>
+            <w:r>
+              <w:t>Meso-America</w:t>
+            </w:r>
+          </w:p>
+        </w:tc>
+        <w:tc>
+          <w:tcPr>
+            <w:tcW w:w="1836" w:type="dxa"/>
+          </w:tcPr>
+          <w:p>
+            <w:r>
+              <w:t>China</w:t>
+            </w:r>
+          </w:p>
+        </w:tc>
+        <w:tc>
+          <w:tcPr>
+            <w:tcW w:w="1182" w:type="dxa"/>
+          </w:tcPr>
+          <w:p>
+            <w:r>
+              <w:t>May, Jun, Jul, Aug, Sept</w:t>
+            </w:r>
+          </w:p>
+        </w:tc>
+      </w:tr>
+      <w:tr>
+        <w:tc>
+          <w:tcPr>
+            <w:tcW w:w="2041" w:type="dxa"/>
+          </w:tcPr>
+          <w:p>
+            <w:r>
+              <w:t>Peppers</w:t>
+            </w:r>
+          </w:p>
+        </w:tc>
+        <w:tc>
+          <w:tcPr>
+            <w:tcW w:w="1927" w:type="dxa"/>
+          </w:tcPr>
+          <w:p>
+            <w:r>
+              <w:t>Meso-America</w:t>
+            </w:r>
+          </w:p>
+        </w:tc>
+        <w:tc>
+          <w:tcPr>
+            <w:tcW w:w="1836" w:type="dxa"/>
+          </w:tcPr>
+          <w:p>
+            <w:r>
+              <w:t>China</w:t>
+            </w:r>
+          </w:p>
+        </w:tc>
+        <w:tc>
+          <w:tcPr>
+            <w:tcW w:w="1182" w:type="dxa"/>
+          </w:tcPr>
+          <w:p>
+            <w:r>
+              <w:t>May, Jul, Aug, Sept, Oct</w:t>
+            </w:r>
+          </w:p>
+        </w:tc>
+      </w:tr>
+      <w:tr>
+        <w:tc>
+          <w:tcPr>
+            <w:tcW w:w="2041" w:type="dxa"/>
+          </w:tcPr>
+          <w:p>
+            <w:r>
+              <w:t>Dragon Fruit</w:t>
+            </w:r>
+          </w:p>
+        </w:tc>
+        <w:tc>
+          <w:tcPr>
+            <w:tcW w:w="1927" w:type="dxa"/>
+          </w:tcPr>
+          <w:p>
+            <w:r>
+              <w:t>Meso-America</w:t>
+            </w:r>
+          </w:p>
+        </w:tc>
+        <w:tc>
+          <w:tcPr>
+            <w:tcW w:w="1836" w:type="dxa"/>
+          </w:tcPr>
+          <w:p>
+            <w:r>
+              <w:t>Vietnam</w:t>
+            </w:r>
+          </w:p>
+        </w:tc>
+        <w:tc>
+          <w:tcPr>
+            <w:tcW w:w="1182" w:type="dxa"/>
+          </w:tcPr>
+          <w:p>
+            <w:r>
+              <w:t>Jan, Feb, Mar, Apr</w:t>
+            </w:r>
+          </w:p>
+        </w:tc>
+      </w:tr>
+      <w:tr>
+        <w:tc>
+          <w:tcPr>
+            <w:tcW w:w="2041" w:type="dxa"/>
+          </w:tcPr>
+          <w:p>
+            <w:r>
+              <w:t>Mandarin</w:t>
+            </w:r>
+          </w:p>
+        </w:tc>
+        <w:tc>
+          <w:tcPr>
+            <w:tcW w:w="1927" w:type="dxa"/>
+          </w:tcPr>
+          <w:p>
+            <w:r>
+              <w:t>China</w:t>
+            </w:r>
+          </w:p>
+        </w:tc>
+        <w:tc>
+          <w:tcPr>
+            <w:tcW w:w="1836" w:type="dxa"/>
+          </w:tcPr>
+          <w:p>
+            <w:r>
+              <w:t>China</w:t>
+            </w:r>
+          </w:p>
+        </w:tc>
+        <w:tc>
+          <w:tcPr>
+            <w:tcW w:w="1182" w:type="dxa"/>
+          </w:tcPr>
+          <w:p>
+            <w:r>
+              <w:t>Dec, Jan, Feb, Mar, Nov</w:t>
+            </w:r>
+          </w:p>
+        </w:tc>
+      </w:tr>
+    </w:tbl>
+    <w:p>
+      <w:pPr>
+        <w:spacing w:after="0"/>
+      </w:pPr>
     </w:p>
     <w:sectPr>
       <w:pgSz w:w="12240" w:h="15840"/>
@@ -1416,6 +3308,25 @@
       <w:u w:val="single"/>
     </w:rPr>
   </w:style>
+  <w:style w:type="table" w:styleId="TableGrid">
+    <w:name w:val="Table Grid"/>
+    <w:basedOn w:val="TableNormal"/>
+    <w:uiPriority w:val="39"/>
+    <w:rsid w:val="00D921A8"/>
+    <w:pPr>
+      <w:spacing w:after="0" w:line="240" w:lineRule="auto"/>
+    </w:pPr>
+    <w:tblPr>
+      <w:tblBorders>
+        <w:top w:val="single" w:sz="4" w:space="0" w:color="auto"/>
+        <w:left w:val="single" w:sz="4" w:space="0" w:color="auto"/>
+        <w:bottom w:val="single" w:sz="4" w:space="0" w:color="auto"/>
+        <w:right w:val="single" w:sz="4" w:space="0" w:color="auto"/>
+        <w:insideH w:val="single" w:sz="4" w:space="0" w:color="auto"/>
+        <w:insideV w:val="single" w:sz="4" w:space="0" w:color="auto"/>
+      </w:tblBorders>
+    </w:tblPr>
+  </w:style>
 </w:styles>
 </file>
 
@@ -1712,4 +3623,16 @@
     </a:ext>
   </a:extLst>
 </a:theme>
+</file>
+
+<file path=customXml/item1.xml><?xml version="1.0" encoding="utf-8"?>
+<b:Sources xmlns:b="http://schemas.openxmlformats.org/officeDocument/2006/bibliography" xmlns="http://schemas.openxmlformats.org/officeDocument/2006/bibliography" SelectedStyle="\APASixthEditionOfficeOnline.xsl" StyleName="APA" Version="6"/>
+</file>
+
+<file path=customXml/itemProps1.xml><?xml version="1.0" encoding="utf-8"?>
+<ds:datastoreItem xmlns:ds="http://schemas.openxmlformats.org/officeDocument/2006/customXml" ds:itemID="{825C30B2-4C51-496A-BA28-1935C518B60C}">
+  <ds:schemaRefs>
+    <ds:schemaRef ds:uri="http://schemas.openxmlformats.org/officeDocument/2006/bibliography"/>
+  </ds:schemaRefs>
+</ds:datastoreItem>
 </file>
</xml_diff>